<commit_message>
Add final document files
</commit_message>
<xml_diff>
--- a/1806ict_report_1.docx
+++ b/1806ict_report_1.docx
@@ -22,7 +22,90 @@
         <w:t>Student Number: 5331799</w:t>
       </w:r>
     </w:p>
-    <w:p>
+    <w:p/>
+    <w:p/>
+    <w:p/>
+    <w:p>
+      <w:r>
+        <w:rPr>
+          <w:noProof/>
+        </w:rPr>
+        <w:drawing>
+          <wp:anchor distT="0" distB="0" distL="114300" distR="114300" simplePos="0" relativeHeight="251666432" behindDoc="0" locked="0" layoutInCell="1" allowOverlap="1" wp14:anchorId="5418BA58" wp14:editId="0BA6A1ED">
+            <wp:simplePos x="0" y="0"/>
+            <wp:positionH relativeFrom="margin">
+              <wp:align>left</wp:align>
+            </wp:positionH>
+            <wp:positionV relativeFrom="paragraph">
+              <wp:posOffset>615950</wp:posOffset>
+            </wp:positionV>
+            <wp:extent cx="3683635" cy="4316095"/>
+            <wp:effectExtent l="0" t="0" r="0" b="8255"/>
+            <wp:wrapNone/>
+            <wp:docPr id="1053737834" name="Picture 1"/>
+            <wp:cNvGraphicFramePr>
+              <a:graphicFrameLocks xmlns:a="http://schemas.openxmlformats.org/drawingml/2006/main" noChangeAspect="1"/>
+            </wp:cNvGraphicFramePr>
+            <a:graphic xmlns:a="http://schemas.openxmlformats.org/drawingml/2006/main">
+              <a:graphicData uri="http://schemas.openxmlformats.org/drawingml/2006/picture">
+                <pic:pic xmlns:pic="http://schemas.openxmlformats.org/drawingml/2006/picture">
+                  <pic:nvPicPr>
+                    <pic:cNvPr id="1053737834" name=""/>
+                    <pic:cNvPicPr/>
+                  </pic:nvPicPr>
+                  <pic:blipFill>
+                    <a:blip r:embed="rId6">
+                      <a:extLst>
+                        <a:ext uri="{28A0092B-C50C-407E-A947-70E740481C1C}">
+                          <a14:useLocalDpi xmlns:a14="http://schemas.microsoft.com/office/drawing/2010/main" val="0"/>
+                        </a:ext>
+                      </a:extLst>
+                    </a:blip>
+                    <a:stretch>
+                      <a:fillRect/>
+                    </a:stretch>
+                  </pic:blipFill>
+                  <pic:spPr>
+                    <a:xfrm>
+                      <a:off x="0" y="0"/>
+                      <a:ext cx="3683635" cy="4316095"/>
+                    </a:xfrm>
+                    <a:prstGeom prst="rect">
+                      <a:avLst/>
+                    </a:prstGeom>
+                  </pic:spPr>
+                </pic:pic>
+              </a:graphicData>
+            </a:graphic>
+          </wp:anchor>
+        </w:drawing>
+      </w:r>
+      <w:r>
+        <w:t xml:space="preserve">Link to </w:t>
+      </w:r>
+      <w:r>
+        <w:t>public repository</w:t>
+      </w:r>
+      <w:r>
+        <w:t xml:space="preserve"> on Github with</w:t>
+      </w:r>
+      <w:r>
+        <w:t xml:space="preserve"> </w:t>
+      </w:r>
+      <w:r>
+        <w:t>commit history:</w:t>
+      </w:r>
+      <w:r>
+        <w:br/>
+      </w:r>
+      <w:hyperlink r:id="rId7" w:history="1">
+        <w:r>
+          <w:rPr>
+            <w:rStyle w:val="Hyperlink"/>
+          </w:rPr>
+          <w:t>https://github.com/zephkelly/griffith-1806ICT</w:t>
+        </w:r>
+      </w:hyperlink>
       <w:r>
         <w:br w:type="page"/>
       </w:r>
@@ -453,15 +536,7 @@
         <w:t xml:space="preserve"> </w:t>
       </w:r>
       <w:r>
-        <w:t xml:space="preserve">The program is made in </w:t>
-      </w:r>
-      <w:proofErr w:type="gramStart"/>
-      <w:r>
-        <w:t>a number of</w:t>
-      </w:r>
-      <w:proofErr w:type="gramEnd"/>
-      <w:r>
-        <w:t xml:space="preserve"> key parts</w:t>
+        <w:t>The program is made in a number of key parts</w:t>
       </w:r>
       <w:r>
         <w:t xml:space="preserve">, including </w:t>
@@ -552,24 +627,31 @@
         <w:spacing w:line="240" w:lineRule="auto"/>
         <w:ind w:left="432"/>
       </w:pPr>
-      <w:proofErr w:type="spellStart"/>
       <w:r>
         <w:rPr>
           <w:b/>
           <w:bCs/>
         </w:rPr>
-        <w:t>tsp_utils</w:t>
-      </w:r>
-      <w:proofErr w:type="spellEnd"/>
+        <w:t>tsp_utils:</w:t>
+      </w:r>
+      <w:r>
+        <w:t xml:space="preserve"> Shared functionality between different solvers, mainly, the calculation of Euclidian and squared distances.</w:t>
+      </w:r>
+    </w:p>
+    <w:p>
+      <w:pPr>
+        <w:spacing w:line="240" w:lineRule="auto"/>
+        <w:ind w:left="432"/>
+      </w:pPr>
       <w:r>
         <w:rPr>
           <w:b/>
           <w:bCs/>
         </w:rPr>
-        <w:t>:</w:t>
-      </w:r>
-      <w:r>
-        <w:t xml:space="preserve"> Shared functionality between different solvers, mainly, the calculation of Euclidian and squared distances.</w:t>
+        <w:t>tsp_structures:</w:t>
+      </w:r>
+      <w:r>
+        <w:t xml:space="preserve"> The various data structures used throughout the program including the problem representation and the final output representation.</w:t>
       </w:r>
     </w:p>
     <w:p>
@@ -577,122 +659,69 @@
         <w:spacing w:line="240" w:lineRule="auto"/>
         <w:ind w:left="432"/>
       </w:pPr>
-      <w:proofErr w:type="spellStart"/>
       <w:r>
         <w:rPr>
           <w:b/>
           <w:bCs/>
         </w:rPr>
-        <w:t>tsp_structures</w:t>
-      </w:r>
-      <w:proofErr w:type="spellEnd"/>
+        <w:t>tsp_file_reader:</w:t>
+      </w:r>
+      <w:r>
+        <w:t xml:space="preserve"> Responsible for reading in the data from each .tsp file in a flexible way. This data is represented as a TSPData object which is passed to each solver.</w:t>
+      </w:r>
+    </w:p>
+    <w:p>
+      <w:pPr>
+        <w:spacing w:line="240" w:lineRule="auto"/>
+        <w:ind w:left="432"/>
+      </w:pPr>
       <w:r>
         <w:rPr>
           <w:b/>
           <w:bCs/>
         </w:rPr>
-        <w:t>:</w:t>
-      </w:r>
-      <w:r>
-        <w:t xml:space="preserve"> The various data structures used throughout the program including the problem representation and the final output representation.</w:t>
-      </w:r>
-    </w:p>
-    <w:p>
-      <w:pPr>
-        <w:spacing w:line="240" w:lineRule="auto"/>
-        <w:ind w:left="432"/>
-      </w:pPr>
-      <w:proofErr w:type="spellStart"/>
+        <w:t>tsp_solver:</w:t>
+      </w:r>
+      <w:r>
+        <w:t xml:space="preserve"> </w:t>
+      </w:r>
+      <w:r>
+        <w:t>A</w:t>
+      </w:r>
+      <w:r>
+        <w:t>bstract</w:t>
+      </w:r>
+      <w:r>
+        <w:t>-like</w:t>
+      </w:r>
+      <w:r>
+        <w:t xml:space="preserve"> interface </w:t>
+      </w:r>
+      <w:r>
+        <w:t xml:space="preserve">named ‘Solver’ </w:t>
+      </w:r>
+      <w:r>
+        <w:t xml:space="preserve">which </w:t>
+      </w:r>
+      <w:r>
+        <w:t>contains</w:t>
+      </w:r>
+      <w:r>
+        <w:t xml:space="preserve"> function pointers that call to the underlying solver implementation</w:t>
+      </w:r>
+      <w:r>
+        <w:br/>
+      </w:r>
+      <w:r>
+        <w:br/>
+      </w:r>
       <w:r>
         <w:rPr>
           <w:b/>
           <w:bCs/>
         </w:rPr>
-        <w:t>tsp_file_reader</w:t>
-      </w:r>
-      <w:proofErr w:type="spellEnd"/>
-      <w:r>
-        <w:rPr>
-          <w:b/>
-          <w:bCs/>
-        </w:rPr>
-        <w:t>:</w:t>
-      </w:r>
-      <w:r>
-        <w:t xml:space="preserve"> Responsible for reading in the data from each .tsp file in a flexible way. This data is represented as a </w:t>
-      </w:r>
-      <w:proofErr w:type="spellStart"/>
-      <w:r>
-        <w:t>TSPData</w:t>
-      </w:r>
-      <w:proofErr w:type="spellEnd"/>
-      <w:r>
-        <w:t xml:space="preserve"> object which is passed to each solver.</w:t>
-      </w:r>
-    </w:p>
-    <w:p>
-      <w:pPr>
-        <w:spacing w:line="240" w:lineRule="auto"/>
-        <w:ind w:left="432"/>
-      </w:pPr>
-      <w:proofErr w:type="spellStart"/>
-      <w:r>
-        <w:rPr>
-          <w:b/>
-          <w:bCs/>
-        </w:rPr>
-        <w:t>tsp_solver</w:t>
-      </w:r>
-      <w:proofErr w:type="spellEnd"/>
-      <w:r>
-        <w:rPr>
-          <w:b/>
-          <w:bCs/>
-        </w:rPr>
-        <w:t>:</w:t>
-      </w:r>
-      <w:r>
-        <w:t xml:space="preserve"> </w:t>
-      </w:r>
-      <w:r>
-        <w:t>A</w:t>
-      </w:r>
-      <w:r>
-        <w:t>bstract</w:t>
-      </w:r>
-      <w:r>
-        <w:t>-like</w:t>
-      </w:r>
-      <w:r>
-        <w:t xml:space="preserve"> interface </w:t>
-      </w:r>
-      <w:r>
-        <w:t xml:space="preserve">named ‘Solver’ </w:t>
-      </w:r>
-      <w:r>
-        <w:t xml:space="preserve">which </w:t>
-      </w:r>
-      <w:r>
-        <w:t>contains</w:t>
-      </w:r>
-      <w:r>
-        <w:t xml:space="preserve"> function pointers that call to the underlying solver implementation</w:t>
-      </w:r>
-      <w:r>
-        <w:br/>
-      </w:r>
-      <w:r>
-        <w:br/>
-      </w:r>
-      <w:proofErr w:type="spellStart"/>
-      <w:r>
-        <w:rPr>
-          <w:b/>
-          <w:bCs/>
-        </w:rPr>
         <w:t>nearest_neighbour</w:t>
       </w:r>
-      <w:proofErr w:type="spellEnd"/>
       <w:r>
         <w:t xml:space="preserve">: Implementation of the nearest neighbour TSP solver, which uses squared distances to search </w:t>
       </w:r>
@@ -869,7 +898,7 @@
                     <pic:cNvPicPr/>
                   </pic:nvPicPr>
                   <pic:blipFill>
-                    <a:blip r:embed="rId6">
+                    <a:blip r:embed="rId8">
                       <a:extLst>
                         <a:ext uri="{28A0092B-C50C-407E-A947-70E740481C1C}">
                           <a14:useLocalDpi xmlns:a14="http://schemas.microsoft.com/office/drawing/2010/main" val="0"/>
@@ -921,7 +950,7 @@
                     <pic:cNvPicPr/>
                   </pic:nvPicPr>
                   <pic:blipFill>
-                    <a:blip r:embed="rId7"/>
+                    <a:blip r:embed="rId9"/>
                     <a:stretch>
                       <a:fillRect/>
                     </a:stretch>
@@ -1028,7 +1057,7 @@
                     <pic:cNvPicPr/>
                   </pic:nvPicPr>
                   <pic:blipFill>
-                    <a:blip r:embed="rId8">
+                    <a:blip r:embed="rId10">
                       <a:extLst>
                         <a:ext uri="{28A0092B-C50C-407E-A947-70E740481C1C}">
                           <a14:useLocalDpi xmlns:a14="http://schemas.microsoft.com/office/drawing/2010/main" val="0"/>
@@ -1131,7 +1160,7 @@
                     <pic:cNvPicPr/>
                   </pic:nvPicPr>
                   <pic:blipFill>
-                    <a:blip r:embed="rId9">
+                    <a:blip r:embed="rId11">
                       <a:extLst>
                         <a:ext uri="{28A0092B-C50C-407E-A947-70E740481C1C}">
                           <a14:useLocalDpi xmlns:a14="http://schemas.microsoft.com/office/drawing/2010/main" val="0"/>
@@ -1215,7 +1244,7 @@
                     <pic:cNvPicPr/>
                   </pic:nvPicPr>
                   <pic:blipFill rotWithShape="1">
-                    <a:blip r:embed="rId10"/>
+                    <a:blip r:embed="rId12"/>
                     <a:srcRect b="20063"/>
                     <a:stretch/>
                   </pic:blipFill>
@@ -1311,7 +1340,7 @@
                     <pic:cNvPicPr/>
                   </pic:nvPicPr>
                   <pic:blipFill>
-                    <a:blip r:embed="rId11">
+                    <a:blip r:embed="rId13">
                       <a:extLst>
                         <a:ext uri="{28A0092B-C50C-407E-A947-70E740481C1C}">
                           <a14:useLocalDpi xmlns:a14="http://schemas.microsoft.com/office/drawing/2010/main" val="0"/>
@@ -1365,7 +1394,7 @@
                     <pic:cNvPicPr/>
                   </pic:nvPicPr>
                   <pic:blipFill>
-                    <a:blip r:embed="rId12">
+                    <a:blip r:embed="rId14">
                       <a:extLst>
                         <a:ext uri="{28A0092B-C50C-407E-A947-70E740481C1C}">
                           <a14:useLocalDpi xmlns:a14="http://schemas.microsoft.com/office/drawing/2010/main" val="0"/>
@@ -1466,7 +1495,7 @@
                     <pic:cNvPicPr/>
                   </pic:nvPicPr>
                   <pic:blipFill>
-                    <a:blip r:embed="rId13">
+                    <a:blip r:embed="rId15">
                       <a:extLst>
                         <a:ext uri="{28A0092B-C50C-407E-A947-70E740481C1C}">
                           <a14:useLocalDpi xmlns:a14="http://schemas.microsoft.com/office/drawing/2010/main" val="0"/>
@@ -1512,7 +1541,7 @@
                     <pic:cNvPicPr/>
                   </pic:nvPicPr>
                   <pic:blipFill rotWithShape="1">
-                    <a:blip r:embed="rId14"/>
+                    <a:blip r:embed="rId16"/>
                     <a:srcRect b="12500"/>
                     <a:stretch/>
                   </pic:blipFill>
@@ -1630,7 +1659,7 @@
                     <pic:cNvPicPr/>
                   </pic:nvPicPr>
                   <pic:blipFill>
-                    <a:blip r:embed="rId15">
+                    <a:blip r:embed="rId17">
                       <a:extLst>
                         <a:ext uri="{28A0092B-C50C-407E-A947-70E740481C1C}">
                           <a14:useLocalDpi xmlns:a14="http://schemas.microsoft.com/office/drawing/2010/main" val="0"/>
@@ -1719,7 +1748,7 @@
                     <pic:cNvPicPr/>
                   </pic:nvPicPr>
                   <pic:blipFill rotWithShape="1">
-                    <a:blip r:embed="rId16">
+                    <a:blip r:embed="rId18">
                       <a:extLst>
                         <a:ext uri="{28A0092B-C50C-407E-A947-70E740481C1C}">
                           <a14:useLocalDpi xmlns:a14="http://schemas.microsoft.com/office/drawing/2010/main" val="0"/>
@@ -1814,15 +1843,7 @@
     </w:p>
     <w:p>
       <w:r>
-        <w:t xml:space="preserve">This increased calculation time does result in a much more accurate tour length for Greedy </w:t>
-      </w:r>
-      <w:proofErr w:type="gramStart"/>
-      <w:r>
-        <w:t>3opt,</w:t>
-      </w:r>
-      <w:proofErr w:type="gramEnd"/>
-      <w:r>
-        <w:t xml:space="preserve"> however it does make other more computationally efficient heuristics like Nearest Neighbour </w:t>
+        <w:t xml:space="preserve">This increased calculation time does result in a much more accurate tour length for Greedy 3opt, however it does make other more computationally efficient heuristics like Nearest Neighbour </w:t>
       </w:r>
       <w:r>
         <w:t>the better choice in some scenarios</w:t>
@@ -1884,7 +1905,7 @@
                     <pic:cNvPicPr/>
                   </pic:nvPicPr>
                   <pic:blipFill>
-                    <a:blip r:embed="rId17"/>
+                    <a:blip r:embed="rId19"/>
                     <a:stretch>
                       <a:fillRect/>
                     </a:stretch>
@@ -1922,15 +1943,7 @@
         <w:t xml:space="preserve">for </w:t>
       </w:r>
       <w:r>
-        <w:t xml:space="preserve">my nearest neighbour approach. There are </w:t>
-      </w:r>
-      <w:proofErr w:type="gramStart"/>
-      <w:r>
-        <w:t>a number of</w:t>
-      </w:r>
-      <w:proofErr w:type="gramEnd"/>
-      <w:r>
-        <w:t xml:space="preserve"> </w:t>
+        <w:t xml:space="preserve">my nearest neighbour approach. There are a number of </w:t>
       </w:r>
       <w:r>
         <w:t>optimisations</w:t>
@@ -1944,20 +1957,88 @@
         <w:spacing w:after="0" w:line="240" w:lineRule="auto"/>
       </w:pPr>
       <w:r>
+        <w:rPr>
+          <w:noProof/>
+        </w:rPr>
         <w:lastRenderedPageBreak/>
-        <w:t xml:space="preserve">University of Heidelberg, (2007). Optimal solutions for symmetric </w:t>
-      </w:r>
-      <w:proofErr w:type="spellStart"/>
-      <w:r>
-        <w:t>TSPs.</w:t>
-      </w:r>
-      <w:proofErr w:type="spellEnd"/>
+        <w:drawing>
+          <wp:inline distT="0" distB="0" distL="0" distR="0" wp14:anchorId="2D3BBAA9" wp14:editId="74AEE5D7">
+            <wp:extent cx="4410075" cy="4562475"/>
+            <wp:effectExtent l="0" t="0" r="9525" b="9525"/>
+            <wp:docPr id="1442475537" name="Picture 1" descr="A screenshot of a computer&#10;&#10;Description automatically generated"/>
+            <wp:cNvGraphicFramePr>
+              <a:graphicFrameLocks xmlns:a="http://schemas.openxmlformats.org/drawingml/2006/main" noChangeAspect="1"/>
+            </wp:cNvGraphicFramePr>
+            <a:graphic xmlns:a="http://schemas.openxmlformats.org/drawingml/2006/main">
+              <a:graphicData uri="http://schemas.openxmlformats.org/drawingml/2006/picture">
+                <pic:pic xmlns:pic="http://schemas.openxmlformats.org/drawingml/2006/picture">
+                  <pic:nvPicPr>
+                    <pic:cNvPr id="1442475537" name="Picture 1" descr="A screenshot of a computer&#10;&#10;Description automatically generated"/>
+                    <pic:cNvPicPr/>
+                  </pic:nvPicPr>
+                  <pic:blipFill>
+                    <a:blip r:embed="rId20"/>
+                    <a:stretch>
+                      <a:fillRect/>
+                    </a:stretch>
+                  </pic:blipFill>
+                  <pic:spPr>
+                    <a:xfrm>
+                      <a:off x="0" y="0"/>
+                      <a:ext cx="4410075" cy="4562475"/>
+                    </a:xfrm>
+                    <a:prstGeom prst="rect">
+                      <a:avLst/>
+                    </a:prstGeom>
+                  </pic:spPr>
+                </pic:pic>
+              </a:graphicData>
+            </a:graphic>
+          </wp:inline>
+        </w:drawing>
+      </w:r>
     </w:p>
     <w:p>
       <w:pPr>
         <w:spacing w:after="0" w:line="240" w:lineRule="auto"/>
       </w:pPr>
-      <w:hyperlink r:id="rId18" w:history="1">
+      <w:r>
+        <w:t>Here is an example of setting a time limit of 10 seconds, when the time limit is reached the program gracefully exits and whatever results were captured are printed to the console.</w:t>
+      </w:r>
+    </w:p>
+    <w:p>
+      <w:pPr>
+        <w:spacing w:after="0" w:line="240" w:lineRule="auto"/>
+      </w:pPr>
+    </w:p>
+    <w:p>
+      <w:pPr>
+        <w:spacing w:after="0" w:line="240" w:lineRule="auto"/>
+      </w:pPr>
+    </w:p>
+    <w:p>
+      <w:pPr>
+        <w:spacing w:after="0" w:line="240" w:lineRule="auto"/>
+      </w:pPr>
+    </w:p>
+    <w:p>
+      <w:pPr>
+        <w:spacing w:after="0" w:line="240" w:lineRule="auto"/>
+      </w:pPr>
+    </w:p>
+    <w:p>
+      <w:pPr>
+        <w:spacing w:after="0" w:line="240" w:lineRule="auto"/>
+      </w:pPr>
+      <w:r>
+        <w:t>University of Heidelberg, (2007). Optimal solutions for symmetric TSPs.</w:t>
+      </w:r>
+    </w:p>
+    <w:p>
+      <w:pPr>
+        <w:spacing w:after="0" w:line="240" w:lineRule="auto"/>
+      </w:pPr>
+      <w:hyperlink r:id="rId21" w:history="1">
         <w:r>
           <w:rPr>
             <w:rStyle w:val="Hyperlink"/>

</xml_diff>